<commit_message>
Added various argument count control to LASM, Moved more stuff...
</commit_message>
<xml_diff>
--- a/LASM.docx
+++ b/LASM.docx
@@ -495,6 +495,22 @@
           <w:sz w:val="24"/>
           <w:szCs w:val="24"/>
         </w:rPr>
+        <w:t>.params or .args or .argcount &lt;Number&gt;</w:t>
+      </w:r>
+    </w:p>
+    <w:p>
+      <w:pPr>
+        <w:rPr>
+          <w:sz w:val="24"/>
+          <w:szCs w:val="24"/>
+        </w:rPr>
+      </w:pPr>
+      <w:r>
+        <w:rPr>
+          <w:sz w:val="24"/>
+          <w:szCs w:val="24"/>
+        </w:rPr>
+        <w:lastRenderedPageBreak/>
         <w:t>.func or .function [String name]</w:t>
       </w:r>
       <w:r>
@@ -517,7 +533,6 @@
           <w:sz w:val="24"/>
           <w:szCs w:val="24"/>
         </w:rPr>
-        <w:lastRenderedPageBreak/>
         <w:t>.end – ends a function</w:t>
       </w:r>
     </w:p>

</xml_diff>